<commit_message>
Gespreksverslag 'Coach 2013-04-25 Jurjen 3.docx' aangepast.
</commit_message>
<xml_diff>
--- a/Documentatie/Gespreksverslagen/Coach/2013-04-25 Jurjen 3.docx
+++ b/Documentatie/Gespreksverslagen/Coach/2013-04-25 Jurjen 3.docx
@@ -204,7 +204,16 @@
         </w:numPr>
       </w:pPr>
       <w:r>
-        <w:t>Ingelezen in HTML / CSS / PHP / MySQL / XML / LDAP</w:t>
+        <w:t>In</w:t>
+      </w:r>
+      <w:r>
+        <w:t xml:space="preserve">lezen </w:t>
+      </w:r>
+      <w:r>
+        <w:t xml:space="preserve">in HTML, CSS, PHP, MySQ, XML &amp; </w:t>
+      </w:r>
+      <w:r>
+        <w:t>LDAP</w:t>
       </w:r>
     </w:p>
     <w:p>
@@ -216,7 +225,13 @@
         </w:numPr>
       </w:pPr>
       <w:r>
-        <w:t>Framework kiezen (Zend, Codeigniter, CakePHP)</w:t>
+        <w:t>Framework kiezen (Zend, Codeigniter, CakePHP</w:t>
+      </w:r>
+      <w:r>
+        <w:t>, ..</w:t>
+      </w:r>
+      <w:r>
+        <w:t>)</w:t>
       </w:r>
     </w:p>
     <w:p>
@@ -237,7 +252,13 @@
         <w:t xml:space="preserve"> </w:t>
       </w:r>
       <w:r>
-        <w:t>analyse verder uitgewerkt</w:t>
+        <w:t>analyse verder uit</w:t>
+      </w:r>
+      <w:r>
+        <w:t>w</w:t>
+      </w:r>
+      <w:r>
+        <w:t>erken</w:t>
       </w:r>
     </w:p>
     <w:p>
@@ -262,6 +283,33 @@
       </w:pPr>
       <w:r>
         <w:t>Planning + taakverdeling specificeren</w:t>
+      </w:r>
+    </w:p>
+    <w:p>
+      <w:pPr>
+        <w:pStyle w:val="Geenafstand"/>
+        <w:numPr>
+          <w:ilvl w:val="0"/>
+          <w:numId w:val="1"/>
+        </w:numPr>
+      </w:pPr>
+      <w:r>
+        <w:t>Contact</w:t>
+      </w:r>
+      <w:r>
+        <w:t xml:space="preserve"> op nemen met Jaap van der Veen (</w:t>
+      </w:r>
+      <w:r>
+        <w:t>veenja@nhl.n / j.a.van.der.veen@nh</w:t>
+      </w:r>
+      <w:r>
+        <w:t>l</w:t>
+      </w:r>
+      <w:r>
+        <w:t>.nl</w:t>
+      </w:r>
+      <w:r>
+        <w:t>)</w:t>
       </w:r>
     </w:p>
     <w:sectPr>
@@ -593,6 +641,17 @@
       <w:spacing w:after="0" w:line="240" w:lineRule="auto"/>
     </w:pPr>
   </w:style>
+  <w:style w:type="character" w:styleId="Hyperlink">
+    <w:name w:val="Hyperlink"/>
+    <w:basedOn w:val="Standaardalinea-lettertype"/>
+    <w:uiPriority w:val="99"/>
+    <w:unhideWhenUsed/>
+    <w:rsid w:val="000C7511"/>
+    <w:rPr>
+      <w:color w:val="0000FF" w:themeColor="hyperlink"/>
+      <w:u w:val="single"/>
+    </w:rPr>
+  </w:style>
 </w:styles>
 </file>
 

</xml_diff>